<commit_message>
First draft ready for feedback
</commit_message>
<xml_diff>
--- a/docassemble/StalkingNoContactOrderRequest/data/templates/others_protected_addendum.docx
+++ b/docassemble/StalkingNoContactOrderRequest/data/templates/others_protected_addendum.docx
@@ -29,7 +29,63 @@
         <w:rPr>
           <w:rFonts w:ascii="Arial" w:hAnsi="Arial" w:cs="Arial"/>
         </w:rPr>
-        <w:t>Other Protected Persons</w:t>
+        <w:t xml:space="preserve">{% </w:t>
+      </w:r>
+      <w:r>
+        <w:rPr>
+          <w:rFonts w:ascii="Arial" w:hAnsi="Arial" w:cs="Arial"/>
+        </w:rPr>
+        <w:t xml:space="preserve">if </w:t>
+      </w:r>
+      <w:proofErr w:type="spellStart"/>
+      <w:r>
+        <w:rPr>
+          <w:rFonts w:ascii="Arial" w:hAnsi="Arial" w:cs="Arial"/>
+        </w:rPr>
+        <w:t>trial_court.address.county</w:t>
+      </w:r>
+      <w:proofErr w:type="spellEnd"/>
+      <w:r>
+        <w:rPr>
+          <w:rFonts w:ascii="Arial" w:hAnsi="Arial" w:cs="Arial"/>
+        </w:rPr>
+        <w:t xml:space="preserve"> </w:t>
+      </w:r>
+      <w:r>
+        <w:rPr>
+          <w:rFonts w:ascii="Arial" w:hAnsi="Arial" w:cs="Arial"/>
+        </w:rPr>
+        <w:t>!</w:t>
+      </w:r>
+      <w:r>
+        <w:rPr>
+          <w:rFonts w:ascii="Arial" w:hAnsi="Arial" w:cs="Arial"/>
+        </w:rPr>
+        <w:t>= "Cook"</w:t>
+      </w:r>
+      <w:r>
+        <w:rPr>
+          <w:rFonts w:ascii="Arial" w:hAnsi="Arial" w:cs="Arial"/>
+        </w:rPr>
+        <w:t xml:space="preserve"> %}</w:t>
+      </w:r>
+      <w:r>
+        <w:rPr>
+          <w:rFonts w:ascii="Arial" w:hAnsi="Arial" w:cs="Arial"/>
+        </w:rPr>
+        <w:t xml:space="preserve">Other </w:t>
+      </w:r>
+      <w:r>
+        <w:rPr>
+          <w:rFonts w:ascii="Arial" w:hAnsi="Arial" w:cs="Arial"/>
+        </w:rPr>
+        <w:t>{% endif %}</w:t>
+      </w:r>
+      <w:r>
+        <w:rPr>
+          <w:rFonts w:ascii="Arial" w:hAnsi="Arial" w:cs="Arial"/>
+        </w:rPr>
+        <w:t>Protected Persons</w:t>
       </w:r>
     </w:p>
     <w:p>
@@ -52,7 +108,139 @@
         <w:rPr>
           <w:rFonts w:ascii="Arial" w:hAnsi="Arial" w:cs="Arial"/>
         </w:rPr>
-        <w:t>Other protected persons (persons to be included in the Stalking No Contact Order), in addition to the petitioner and the first two protected persons, are:</w:t>
+        <w:t xml:space="preserve">{% </w:t>
+      </w:r>
+      <w:r>
+        <w:rPr>
+          <w:rFonts w:ascii="Arial" w:hAnsi="Arial" w:cs="Arial"/>
+        </w:rPr>
+        <w:t xml:space="preserve">if </w:t>
+      </w:r>
+      <w:proofErr w:type="spellStart"/>
+      <w:r>
+        <w:rPr>
+          <w:rFonts w:ascii="Arial" w:hAnsi="Arial" w:cs="Arial"/>
+        </w:rPr>
+        <w:t>trial_court.address.county</w:t>
+      </w:r>
+      <w:proofErr w:type="spellEnd"/>
+      <w:r>
+        <w:rPr>
+          <w:rFonts w:ascii="Arial" w:hAnsi="Arial" w:cs="Arial"/>
+        </w:rPr>
+        <w:t xml:space="preserve"> </w:t>
+      </w:r>
+      <w:r>
+        <w:rPr>
+          <w:rFonts w:ascii="Arial" w:hAnsi="Arial" w:cs="Arial"/>
+        </w:rPr>
+        <w:t>=</w:t>
+      </w:r>
+      <w:r>
+        <w:rPr>
+          <w:rFonts w:ascii="Arial" w:hAnsi="Arial" w:cs="Arial"/>
+        </w:rPr>
+        <w:t>= "Cook"</w:t>
+      </w:r>
+      <w:r>
+        <w:rPr>
+          <w:rFonts w:ascii="Arial" w:hAnsi="Arial" w:cs="Arial"/>
+        </w:rPr>
+        <w:t xml:space="preserve"> %}</w:t>
+      </w:r>
+      <w:r>
+        <w:rPr>
+          <w:rFonts w:ascii="Arial" w:hAnsi="Arial" w:cs="Arial"/>
+        </w:rPr>
+        <w:t>P{% else %}</w:t>
+      </w:r>
+      <w:r>
+        <w:rPr>
+          <w:rFonts w:ascii="Arial" w:hAnsi="Arial" w:cs="Arial"/>
+        </w:rPr>
+        <w:t>Other p</w:t>
+      </w:r>
+      <w:r>
+        <w:rPr>
+          <w:rFonts w:ascii="Arial" w:hAnsi="Arial" w:cs="Arial"/>
+        </w:rPr>
+        <w:t>{% endif %}</w:t>
+      </w:r>
+      <w:proofErr w:type="spellStart"/>
+      <w:r>
+        <w:rPr>
+          <w:rFonts w:ascii="Arial" w:hAnsi="Arial" w:cs="Arial"/>
+        </w:rPr>
+        <w:t>rotected</w:t>
+      </w:r>
+      <w:proofErr w:type="spellEnd"/>
+      <w:r>
+        <w:rPr>
+          <w:rFonts w:ascii="Arial" w:hAnsi="Arial" w:cs="Arial"/>
+        </w:rPr>
+        <w:t xml:space="preserve"> persons (persons to be included in the Stalking No Contact Order)</w:t>
+      </w:r>
+      <w:r>
+        <w:rPr>
+          <w:rFonts w:ascii="Arial" w:hAnsi="Arial" w:cs="Arial"/>
+        </w:rPr>
+        <w:t xml:space="preserve">{% </w:t>
+      </w:r>
+      <w:r>
+        <w:rPr>
+          <w:rFonts w:ascii="Arial" w:hAnsi="Arial" w:cs="Arial"/>
+        </w:rPr>
+        <w:t xml:space="preserve">if </w:t>
+      </w:r>
+      <w:proofErr w:type="spellStart"/>
+      <w:r>
+        <w:rPr>
+          <w:rFonts w:ascii="Arial" w:hAnsi="Arial" w:cs="Arial"/>
+        </w:rPr>
+        <w:t>trial_court.address.county</w:t>
+      </w:r>
+      <w:proofErr w:type="spellEnd"/>
+      <w:r>
+        <w:rPr>
+          <w:rFonts w:ascii="Arial" w:hAnsi="Arial" w:cs="Arial"/>
+        </w:rPr>
+        <w:t xml:space="preserve"> </w:t>
+      </w:r>
+      <w:r>
+        <w:rPr>
+          <w:rFonts w:ascii="Arial" w:hAnsi="Arial" w:cs="Arial"/>
+        </w:rPr>
+        <w:t>!</w:t>
+      </w:r>
+      <w:r>
+        <w:rPr>
+          <w:rFonts w:ascii="Arial" w:hAnsi="Arial" w:cs="Arial"/>
+        </w:rPr>
+        <w:t>= "Cook"</w:t>
+      </w:r>
+      <w:r>
+        <w:rPr>
+          <w:rFonts w:ascii="Arial" w:hAnsi="Arial" w:cs="Arial"/>
+        </w:rPr>
+        <w:t xml:space="preserve"> %}</w:t>
+      </w:r>
+      <w:r>
+        <w:rPr>
+          <w:rFonts w:ascii="Arial" w:hAnsi="Arial" w:cs="Arial"/>
+        </w:rPr>
+        <w:t>, in addition to the petitioner and the first two protected persons,</w:t>
+      </w:r>
+      <w:r>
+        <w:rPr>
+          <w:rFonts w:ascii="Arial" w:hAnsi="Arial" w:cs="Arial"/>
+        </w:rPr>
+        <w:t>{% endif %}</w:t>
+      </w:r>
+      <w:r>
+        <w:rPr>
+          <w:rFonts w:ascii="Arial" w:hAnsi="Arial" w:cs="Arial"/>
+        </w:rPr>
+        <w:t xml:space="preserve"> are:</w:t>
       </w:r>
     </w:p>
     <w:tbl>
@@ -136,13 +324,13 @@
         <w:rPr>
           <w:rFonts w:ascii="Arial" w:hAnsi="Arial" w:cs="Arial"/>
         </w:rPr>
-        <w:t xml:space="preserve">{% for </w:t>
-      </w:r>
-      <w:r>
-        <w:rPr>
-          <w:rFonts w:ascii="Arial" w:hAnsi="Arial" w:cs="Arial"/>
-        </w:rPr>
-        <w:t>index, person</w:t>
+        <w:t>{% for</w:t>
+      </w:r>
+      <w:r>
+        <w:rPr>
+          <w:rFonts w:ascii="Arial" w:hAnsi="Arial" w:cs="Arial"/>
+        </w:rPr>
+        <w:t xml:space="preserve"> person</w:t>
       </w:r>
       <w:r>
         <w:rPr>
@@ -150,12 +338,6 @@
         </w:rPr>
         <w:t xml:space="preserve"> in </w:t>
       </w:r>
-      <w:r>
-        <w:rPr>
-          <w:rFonts w:ascii="Arial" w:hAnsi="Arial" w:cs="Arial"/>
-        </w:rPr>
-        <w:t>enumerate(</w:t>
-      </w:r>
       <w:proofErr w:type="spellStart"/>
       <w:r>
         <w:rPr>
@@ -168,45 +350,45 @@
         <w:rPr>
           <w:rFonts w:ascii="Arial" w:hAnsi="Arial" w:cs="Arial"/>
         </w:rPr>
-        <w:t>)</w:t>
-      </w:r>
-      <w:r>
-        <w:rPr>
-          <w:rFonts w:ascii="Arial" w:hAnsi="Arial" w:cs="Arial"/>
-        </w:rPr>
-        <w:t xml:space="preserve"> </w:t>
-      </w:r>
-      <w:proofErr w:type="gramStart"/>
-      <w:r>
-        <w:rPr>
-          <w:rFonts w:ascii="Arial" w:hAnsi="Arial" w:cs="Arial"/>
-        </w:rPr>
-        <w:t>%}</w:t>
-      </w:r>
-      <w:r>
-        <w:rPr>
-          <w:rFonts w:ascii="Arial" w:hAnsi="Arial" w:cs="Arial"/>
-        </w:rPr>
-        <w:t>{</w:t>
-      </w:r>
-      <w:proofErr w:type="gramEnd"/>
-      <w:r>
-        <w:rPr>
-          <w:rFonts w:ascii="Arial" w:hAnsi="Arial" w:cs="Arial"/>
-        </w:rPr>
-        <w:t>% if index &gt; 1 %}</w:t>
+        <w:t xml:space="preserve"> %}</w:t>
+      </w:r>
+      <w:r>
+        <w:rPr>
+          <w:rFonts w:ascii="Arial" w:hAnsi="Arial" w:cs="Arial"/>
+        </w:rPr>
+        <w:t xml:space="preserve">{% if </w:t>
+      </w:r>
+      <w:proofErr w:type="spellStart"/>
+      <w:r>
+        <w:rPr>
+          <w:rFonts w:ascii="Arial" w:hAnsi="Arial" w:cs="Arial"/>
+        </w:rPr>
+        <w:t>person.include_in_addendum</w:t>
+      </w:r>
+      <w:proofErr w:type="spellEnd"/>
+      <w:r>
+        <w:rPr>
+          <w:rFonts w:ascii="Arial" w:hAnsi="Arial" w:cs="Arial"/>
+        </w:rPr>
+        <w:t xml:space="preserve"> == True</w:t>
+      </w:r>
+      <w:r>
+        <w:rPr>
+          <w:rFonts w:ascii="Arial" w:hAnsi="Arial" w:cs="Arial"/>
+        </w:rPr>
+        <w:t xml:space="preserve"> %}</w:t>
       </w:r>
     </w:p>
     <w:tbl>
       <w:tblPr>
         <w:tblStyle w:val="TableGrid"/>
-        <w:tblW w:w="9445" w:type="dxa"/>
+        <w:tblW w:w="9175" w:type="dxa"/>
         <w:tblLayout w:type="fixed"/>
         <w:tblLook w:val="04A0" w:firstRow="1" w:lastRow="0" w:firstColumn="1" w:lastColumn="0" w:noHBand="0" w:noVBand="1"/>
       </w:tblPr>
       <w:tblGrid>
         <w:gridCol w:w="4486"/>
-        <w:gridCol w:w="4959"/>
+        <w:gridCol w:w="4689"/>
       </w:tblGrid>
       <w:tr>
         <w:trPr>
@@ -233,7 +415,6 @@
               <w:t>{{</w:t>
             </w:r>
             <w:proofErr w:type="spellStart"/>
-            <w:proofErr w:type="gramStart"/>
             <w:r>
               <w:rPr>
                 <w:rFonts w:ascii="Arial" w:hAnsi="Arial" w:cs="Arial"/>
@@ -243,7 +424,6 @@
               <w:t>person.name.full</w:t>
             </w:r>
             <w:proofErr w:type="spellEnd"/>
-            <w:proofErr w:type="gramEnd"/>
             <w:r>
               <w:rPr>
                 <w:rFonts w:ascii="Arial" w:hAnsi="Arial" w:cs="Arial"/>
@@ -256,7 +436,7 @@
         </w:tc>
         <w:tc>
           <w:tcPr>
-            <w:tcW w:w="4959" w:type="dxa"/>
+            <w:tcW w:w="4689" w:type="dxa"/>
           </w:tcPr>
           <w:p>
             <w:pPr>
@@ -272,26 +452,110 @@
                 <w:sz w:val="22"/>
                 <w:szCs w:val="22"/>
               </w:rPr>
+              <w:t xml:space="preserve">{% if </w:t>
+            </w:r>
+            <w:proofErr w:type="spellStart"/>
+            <w:r>
+              <w:rPr>
+                <w:rFonts w:ascii="Arial" w:hAnsi="Arial" w:cs="Arial"/>
+                <w:sz w:val="22"/>
+                <w:szCs w:val="22"/>
+              </w:rPr>
+              <w:t>hide_address</w:t>
+            </w:r>
+            <w:proofErr w:type="spellEnd"/>
+            <w:r>
+              <w:rPr>
+                <w:rFonts w:ascii="Arial" w:hAnsi="Arial" w:cs="Arial"/>
+                <w:sz w:val="22"/>
+                <w:szCs w:val="22"/>
+              </w:rPr>
+              <w:t xml:space="preserve"> == True and </w:t>
+            </w:r>
+            <w:proofErr w:type="spellStart"/>
+            <w:r>
+              <w:rPr>
+                <w:rFonts w:ascii="Arial" w:hAnsi="Arial" w:cs="Arial"/>
+                <w:sz w:val="22"/>
+                <w:szCs w:val="22"/>
+              </w:rPr>
+              <w:t>person.use_safe_address</w:t>
+            </w:r>
+            <w:proofErr w:type="spellEnd"/>
+            <w:r>
+              <w:rPr>
+                <w:rFonts w:ascii="Arial" w:hAnsi="Arial" w:cs="Arial"/>
+                <w:sz w:val="22"/>
+                <w:szCs w:val="22"/>
+              </w:rPr>
+              <w:t xml:space="preserve"> </w:t>
+            </w:r>
+            <w:r>
+              <w:rPr>
+                <w:rFonts w:ascii="Arial" w:hAnsi="Arial" w:cs="Arial"/>
+                <w:sz w:val="22"/>
+                <w:szCs w:val="22"/>
+              </w:rPr>
+              <w:t xml:space="preserve">== True </w:t>
+            </w:r>
+            <w:r>
+              <w:rPr>
+                <w:rFonts w:ascii="Arial" w:hAnsi="Arial" w:cs="Arial"/>
+                <w:sz w:val="22"/>
+                <w:szCs w:val="22"/>
+              </w:rPr>
+              <w:t>%}{</w:t>
+            </w:r>
+            <w:r>
+              <w:rPr>
+                <w:rFonts w:ascii="Arial" w:hAnsi="Arial" w:cs="Arial"/>
+                <w:sz w:val="22"/>
+                <w:szCs w:val="22"/>
+              </w:rPr>
+              <w:t>{users[0].</w:t>
+            </w:r>
+            <w:proofErr w:type="spellStart"/>
+            <w:r>
+              <w:rPr>
+                <w:rFonts w:ascii="Arial" w:hAnsi="Arial" w:cs="Arial"/>
+                <w:sz w:val="22"/>
+                <w:szCs w:val="22"/>
+              </w:rPr>
+              <w:t>address.on_one_line</w:t>
+            </w:r>
+            <w:proofErr w:type="spellEnd"/>
+            <w:r>
+              <w:rPr>
+                <w:rFonts w:ascii="Arial" w:hAnsi="Arial" w:cs="Arial"/>
+                <w:sz w:val="22"/>
+                <w:szCs w:val="22"/>
+              </w:rPr>
+              <w:t>(bare=True)}</w:t>
+            </w:r>
+            <w:r>
+              <w:rPr>
+                <w:rFonts w:ascii="Arial" w:hAnsi="Arial" w:cs="Arial"/>
+                <w:sz w:val="22"/>
+                <w:szCs w:val="22"/>
+              </w:rPr>
+              <w:t>}{% else %}</w:t>
+            </w:r>
+            <w:r>
+              <w:rPr>
+                <w:rFonts w:ascii="Arial" w:hAnsi="Arial" w:cs="Arial"/>
+                <w:sz w:val="22"/>
+                <w:szCs w:val="22"/>
+              </w:rPr>
               <w:t>{{</w:t>
             </w:r>
             <w:proofErr w:type="spellStart"/>
-            <w:proofErr w:type="gramStart"/>
-            <w:r>
-              <w:rPr>
-                <w:rFonts w:ascii="Arial" w:hAnsi="Arial" w:cs="Arial"/>
-                <w:sz w:val="22"/>
-                <w:szCs w:val="22"/>
-              </w:rPr>
-              <w:t>person.address</w:t>
-            </w:r>
-            <w:proofErr w:type="gramEnd"/>
-            <w:r>
-              <w:rPr>
-                <w:rFonts w:ascii="Arial" w:hAnsi="Arial" w:cs="Arial"/>
-                <w:sz w:val="22"/>
-                <w:szCs w:val="22"/>
-              </w:rPr>
-              <w:t>.on_one_line</w:t>
+            <w:r>
+              <w:rPr>
+                <w:rFonts w:ascii="Arial" w:hAnsi="Arial" w:cs="Arial"/>
+                <w:sz w:val="22"/>
+                <w:szCs w:val="22"/>
+              </w:rPr>
+              <w:t>person.address.on_one_line</w:t>
             </w:r>
             <w:proofErr w:type="spellEnd"/>
             <w:r>
@@ -318,6 +582,14 @@
                 <w:szCs w:val="22"/>
               </w:rPr>
               <w:t>)}}</w:t>
+            </w:r>
+            <w:r>
+              <w:rPr>
+                <w:rFonts w:ascii="Arial" w:hAnsi="Arial" w:cs="Arial"/>
+                <w:sz w:val="22"/>
+                <w:szCs w:val="22"/>
+              </w:rPr>
+              <w:t>{% endif %}</w:t>
             </w:r>
           </w:p>
         </w:tc>
@@ -333,27 +605,13 @@
         <w:rPr>
           <w:rFonts w:ascii="Arial" w:hAnsi="Arial" w:cs="Arial"/>
         </w:rPr>
-        <w:t xml:space="preserve">{% endif </w:t>
-      </w:r>
-      <w:proofErr w:type="gramStart"/>
-      <w:r>
-        <w:rPr>
-          <w:rFonts w:ascii="Arial" w:hAnsi="Arial" w:cs="Arial"/>
-        </w:rPr>
-        <w:t>%}</w:t>
-      </w:r>
-      <w:r>
-        <w:rPr>
-          <w:rFonts w:ascii="Arial" w:hAnsi="Arial" w:cs="Arial"/>
-        </w:rPr>
-        <w:t>{</w:t>
-      </w:r>
-      <w:proofErr w:type="gramEnd"/>
-      <w:r>
-        <w:rPr>
-          <w:rFonts w:ascii="Arial" w:hAnsi="Arial" w:cs="Arial"/>
-        </w:rPr>
-        <w:t xml:space="preserve">% </w:t>
+        <w:t>{% endif %}</w:t>
+      </w:r>
+      <w:r>
+        <w:rPr>
+          <w:rFonts w:ascii="Arial" w:hAnsi="Arial" w:cs="Arial"/>
+        </w:rPr>
+        <w:t xml:space="preserve">{% </w:t>
       </w:r>
       <w:proofErr w:type="spellStart"/>
       <w:r>

</xml_diff>

<commit_message>
Implemented Dec 2 2024 feedback
</commit_message>
<xml_diff>
--- a/docassemble/StalkingNoContactOrderRequest/data/templates/others_protected_addendum.docx
+++ b/docassemble/StalkingNoContactOrderRequest/data/templates/others_protected_addendum.docx
@@ -37,19 +37,11 @@
         </w:rPr>
         <w:t xml:space="preserve">if </w:t>
       </w:r>
-      <w:proofErr w:type="spellStart"/>
-      <w:r>
-        <w:rPr>
-          <w:rFonts w:ascii="Arial" w:hAnsi="Arial" w:cs="Arial"/>
-        </w:rPr>
-        <w:t>trial_court.address.county</w:t>
-      </w:r>
-      <w:proofErr w:type="spellEnd"/>
-      <w:r>
-        <w:rPr>
-          <w:rFonts w:ascii="Arial" w:hAnsi="Arial" w:cs="Arial"/>
-        </w:rPr>
-        <w:t xml:space="preserve"> </w:t>
+      <w:r>
+        <w:rPr>
+          <w:rFonts w:ascii="Arial" w:hAnsi="Arial" w:cs="Arial"/>
+        </w:rPr>
+        <w:t xml:space="preserve">trial_court.address.county </w:t>
       </w:r>
       <w:r>
         <w:rPr>
@@ -116,19 +108,11 @@
         </w:rPr>
         <w:t xml:space="preserve">if </w:t>
       </w:r>
-      <w:proofErr w:type="spellStart"/>
-      <w:r>
-        <w:rPr>
-          <w:rFonts w:ascii="Arial" w:hAnsi="Arial" w:cs="Arial"/>
-        </w:rPr>
-        <w:t>trial_court.address.county</w:t>
-      </w:r>
-      <w:proofErr w:type="spellEnd"/>
-      <w:r>
-        <w:rPr>
-          <w:rFonts w:ascii="Arial" w:hAnsi="Arial" w:cs="Arial"/>
-        </w:rPr>
-        <w:t xml:space="preserve"> </w:t>
+      <w:r>
+        <w:rPr>
+          <w:rFonts w:ascii="Arial" w:hAnsi="Arial" w:cs="Arial"/>
+        </w:rPr>
+        <w:t xml:space="preserve">trial_court.address.county </w:t>
       </w:r>
       <w:r>
         <w:rPr>
@@ -146,13 +130,7 @@
         <w:rPr>
           <w:rFonts w:ascii="Arial" w:hAnsi="Arial" w:cs="Arial"/>
         </w:rPr>
-        <w:t xml:space="preserve"> %}</w:t>
-      </w:r>
-      <w:r>
-        <w:rPr>
-          <w:rFonts w:ascii="Arial" w:hAnsi="Arial" w:cs="Arial"/>
-        </w:rPr>
-        <w:t>P{% else %}</w:t>
+        <w:t xml:space="preserve"> %}P{% else %}</w:t>
       </w:r>
       <w:r>
         <w:rPr>
@@ -166,19 +144,11 @@
         </w:rPr>
         <w:t>{% endif %}</w:t>
       </w:r>
-      <w:proofErr w:type="spellStart"/>
-      <w:r>
-        <w:rPr>
-          <w:rFonts w:ascii="Arial" w:hAnsi="Arial" w:cs="Arial"/>
-        </w:rPr>
-        <w:t>rotected</w:t>
-      </w:r>
-      <w:proofErr w:type="spellEnd"/>
-      <w:r>
-        <w:rPr>
-          <w:rFonts w:ascii="Arial" w:hAnsi="Arial" w:cs="Arial"/>
-        </w:rPr>
-        <w:t xml:space="preserve"> persons (persons to be included in the Stalking No Contact Order)</w:t>
+      <w:r>
+        <w:rPr>
+          <w:rFonts w:ascii="Arial" w:hAnsi="Arial" w:cs="Arial"/>
+        </w:rPr>
+        <w:t>rotected persons (persons to be included in the Stalking No Contact Order)</w:t>
       </w:r>
       <w:r>
         <w:rPr>
@@ -192,19 +162,11 @@
         </w:rPr>
         <w:t xml:space="preserve">if </w:t>
       </w:r>
-      <w:proofErr w:type="spellStart"/>
-      <w:r>
-        <w:rPr>
-          <w:rFonts w:ascii="Arial" w:hAnsi="Arial" w:cs="Arial"/>
-        </w:rPr>
-        <w:t>trial_court.address.county</w:t>
-      </w:r>
-      <w:proofErr w:type="spellEnd"/>
-      <w:r>
-        <w:rPr>
-          <w:rFonts w:ascii="Arial" w:hAnsi="Arial" w:cs="Arial"/>
-        </w:rPr>
-        <w:t xml:space="preserve"> </w:t>
+      <w:r>
+        <w:rPr>
+          <w:rFonts w:ascii="Arial" w:hAnsi="Arial" w:cs="Arial"/>
+        </w:rPr>
+        <w:t xml:space="preserve">trial_court.address.county </w:t>
       </w:r>
       <w:r>
         <w:rPr>
@@ -338,14 +300,12 @@
         </w:rPr>
         <w:t xml:space="preserve"> in </w:t>
       </w:r>
-      <w:proofErr w:type="spellStart"/>
       <w:r>
         <w:rPr>
           <w:rFonts w:ascii="Arial" w:hAnsi="Arial" w:cs="Arial"/>
         </w:rPr>
         <w:t>others_protected</w:t>
       </w:r>
-      <w:proofErr w:type="spellEnd"/>
       <w:r>
         <w:rPr>
           <w:rFonts w:ascii="Arial" w:hAnsi="Arial" w:cs="Arial"/>
@@ -358,19 +318,11 @@
         </w:rPr>
         <w:t xml:space="preserve">{% if </w:t>
       </w:r>
-      <w:proofErr w:type="spellStart"/>
-      <w:r>
-        <w:rPr>
-          <w:rFonts w:ascii="Arial" w:hAnsi="Arial" w:cs="Arial"/>
-        </w:rPr>
-        <w:t>person.include_in_addendum</w:t>
-      </w:r>
-      <w:proofErr w:type="spellEnd"/>
-      <w:r>
-        <w:rPr>
-          <w:rFonts w:ascii="Arial" w:hAnsi="Arial" w:cs="Arial"/>
-        </w:rPr>
-        <w:t xml:space="preserve"> == True</w:t>
+      <w:r>
+        <w:rPr>
+          <w:rFonts w:ascii="Arial" w:hAnsi="Arial" w:cs="Arial"/>
+        </w:rPr>
+        <w:t>person.include_in_addendum == True</w:t>
       </w:r>
       <w:r>
         <w:rPr>
@@ -412,25 +364,7 @@
                 <w:sz w:val="22"/>
                 <w:szCs w:val="22"/>
               </w:rPr>
-              <w:t>{{</w:t>
-            </w:r>
-            <w:proofErr w:type="spellStart"/>
-            <w:r>
-              <w:rPr>
-                <w:rFonts w:ascii="Arial" w:hAnsi="Arial" w:cs="Arial"/>
-                <w:sz w:val="22"/>
-                <w:szCs w:val="22"/>
-              </w:rPr>
-              <w:t>person.name.full</w:t>
-            </w:r>
-            <w:proofErr w:type="spellEnd"/>
-            <w:r>
-              <w:rPr>
-                <w:rFonts w:ascii="Arial" w:hAnsi="Arial" w:cs="Arial"/>
-                <w:sz w:val="22"/>
-                <w:szCs w:val="22"/>
-              </w:rPr>
-              <w:t>(middle=’full’)}}</w:t>
+              <w:t>{{person.name.full(middle=’full’)}}</w:t>
             </w:r>
           </w:p>
         </w:tc>
@@ -454,41 +388,21 @@
               </w:rPr>
               <w:t xml:space="preserve">{% if </w:t>
             </w:r>
-            <w:proofErr w:type="spellStart"/>
-            <w:r>
-              <w:rPr>
-                <w:rFonts w:ascii="Arial" w:hAnsi="Arial" w:cs="Arial"/>
-                <w:sz w:val="22"/>
-                <w:szCs w:val="22"/>
-              </w:rPr>
-              <w:t>hide_address</w:t>
-            </w:r>
-            <w:proofErr w:type="spellEnd"/>
-            <w:r>
-              <w:rPr>
-                <w:rFonts w:ascii="Arial" w:hAnsi="Arial" w:cs="Arial"/>
-                <w:sz w:val="22"/>
-                <w:szCs w:val="22"/>
-              </w:rPr>
-              <w:t xml:space="preserve"> == True and </w:t>
-            </w:r>
-            <w:proofErr w:type="spellStart"/>
-            <w:r>
-              <w:rPr>
-                <w:rFonts w:ascii="Arial" w:hAnsi="Arial" w:cs="Arial"/>
-                <w:sz w:val="22"/>
-                <w:szCs w:val="22"/>
-              </w:rPr>
-              <w:t>person.use_safe_address</w:t>
-            </w:r>
-            <w:proofErr w:type="spellEnd"/>
-            <w:r>
-              <w:rPr>
-                <w:rFonts w:ascii="Arial" w:hAnsi="Arial" w:cs="Arial"/>
-                <w:sz w:val="22"/>
-                <w:szCs w:val="22"/>
-              </w:rPr>
-              <w:t xml:space="preserve"> </w:t>
+            <w:r>
+              <w:rPr>
+                <w:rFonts w:ascii="Arial" w:hAnsi="Arial" w:cs="Arial"/>
+                <w:sz w:val="22"/>
+                <w:szCs w:val="22"/>
+              </w:rPr>
+              <w:t xml:space="preserve">hide_address == True and </w:t>
+            </w:r>
+            <w:r>
+              <w:rPr>
+                <w:rFonts w:ascii="Arial" w:hAnsi="Arial" w:cs="Arial"/>
+                <w:sz w:val="22"/>
+                <w:szCs w:val="22"/>
+              </w:rPr>
+              <w:t xml:space="preserve">person.use_safe_address </w:t>
             </w:r>
             <w:r>
               <w:rPr>
@@ -512,33 +426,79 @@
                 <w:sz w:val="22"/>
                 <w:szCs w:val="22"/>
               </w:rPr>
-              <w:t>{users[0].</w:t>
-            </w:r>
-            <w:proofErr w:type="spellStart"/>
-            <w:r>
-              <w:rPr>
-                <w:rFonts w:ascii="Arial" w:hAnsi="Arial" w:cs="Arial"/>
-                <w:sz w:val="22"/>
-                <w:szCs w:val="22"/>
-              </w:rPr>
-              <w:t>address.on_one_line</w:t>
-            </w:r>
-            <w:proofErr w:type="spellEnd"/>
-            <w:r>
-              <w:rPr>
-                <w:rFonts w:ascii="Arial" w:hAnsi="Arial" w:cs="Arial"/>
-                <w:sz w:val="22"/>
-                <w:szCs w:val="22"/>
-              </w:rPr>
-              <w:t>(bare=True)}</w:t>
-            </w:r>
-            <w:r>
-              <w:rPr>
-                <w:rFonts w:ascii="Arial" w:hAnsi="Arial" w:cs="Arial"/>
-                <w:sz w:val="22"/>
-                <w:szCs w:val="22"/>
-              </w:rPr>
-              <w:t>}{% else %}</w:t>
+              <w:t>{users[0].address.on_one_line(bare=True)}</w:t>
+            </w:r>
+            <w:r>
+              <w:rPr>
+                <w:rFonts w:ascii="Arial" w:hAnsi="Arial" w:cs="Arial"/>
+                <w:sz w:val="22"/>
+                <w:szCs w:val="22"/>
+              </w:rPr>
+              <w:t>}{% el</w:t>
+            </w:r>
+            <w:r>
+              <w:rPr>
+                <w:rFonts w:ascii="Arial" w:hAnsi="Arial" w:cs="Arial"/>
+                <w:sz w:val="22"/>
+                <w:szCs w:val="22"/>
+              </w:rPr>
+              <w:t>if hide_address == False</w:t>
+            </w:r>
+            <w:r>
+              <w:rPr>
+                <w:rFonts w:ascii="Arial" w:hAnsi="Arial" w:cs="Arial"/>
+                <w:sz w:val="22"/>
+                <w:szCs w:val="22"/>
+              </w:rPr>
+              <w:t xml:space="preserve"> %}</w:t>
+            </w:r>
+            <w:r>
+              <w:rPr>
+                <w:rFonts w:ascii="Arial" w:hAnsi="Arial" w:cs="Arial"/>
+                <w:sz w:val="22"/>
+                <w:szCs w:val="22"/>
+              </w:rPr>
+              <w:t>{% if person.address</w:t>
+            </w:r>
+            <w:r>
+              <w:rPr>
+                <w:rFonts w:ascii="Arial" w:hAnsi="Arial" w:cs="Arial"/>
+                <w:sz w:val="22"/>
+                <w:szCs w:val="22"/>
+              </w:rPr>
+              <w:t>.address</w:t>
+            </w:r>
+            <w:r>
+              <w:rPr>
+                <w:rFonts w:ascii="Arial" w:hAnsi="Arial" w:cs="Arial"/>
+                <w:sz w:val="22"/>
+                <w:szCs w:val="22"/>
+              </w:rPr>
+              <w:t xml:space="preserve"> != </w:t>
+            </w:r>
+            <w:r>
+              <w:rPr>
+                <w:rFonts w:ascii="Arial" w:hAnsi="Arial" w:cs="Arial"/>
+                <w:sz w:val="22"/>
+                <w:szCs w:val="22"/>
+              </w:rPr>
+              <w:t>“”</w:t>
+            </w:r>
+            <w:r>
+              <w:rPr>
+                <w:rFonts w:ascii="Arial" w:hAnsi="Arial" w:cs="Arial"/>
+                <w:sz w:val="22"/>
+                <w:szCs w:val="22"/>
+              </w:rPr>
+              <w:t xml:space="preserve"> %</w:t>
+            </w:r>
+            <w:r>
+              <w:rPr>
+                <w:rFonts w:ascii="Arial" w:hAnsi="Arial" w:cs="Arial"/>
+                <w:sz w:val="22"/>
+                <w:szCs w:val="22"/>
+              </w:rPr>
+              <w:t>}</w:t>
             </w:r>
             <w:r>
               <w:rPr>
@@ -548,23 +508,13 @@
               </w:rPr>
               <w:t>{{</w:t>
             </w:r>
-            <w:proofErr w:type="spellStart"/>
-            <w:r>
-              <w:rPr>
-                <w:rFonts w:ascii="Arial" w:hAnsi="Arial" w:cs="Arial"/>
-                <w:sz w:val="22"/>
-                <w:szCs w:val="22"/>
-              </w:rPr>
-              <w:t>person.address.on_one_line</w:t>
-            </w:r>
-            <w:proofErr w:type="spellEnd"/>
-            <w:r>
-              <w:rPr>
-                <w:rFonts w:ascii="Arial" w:hAnsi="Arial" w:cs="Arial"/>
-                <w:sz w:val="22"/>
-                <w:szCs w:val="22"/>
-              </w:rPr>
-              <w:t>(</w:t>
+            <w:r>
+              <w:rPr>
+                <w:rFonts w:ascii="Arial" w:hAnsi="Arial" w:cs="Arial"/>
+                <w:sz w:val="22"/>
+                <w:szCs w:val="22"/>
+              </w:rPr>
+              <w:t>person.address.on_one_line(</w:t>
             </w:r>
             <w:r>
               <w:rPr>
@@ -582,6 +532,14 @@
                 <w:szCs w:val="22"/>
               </w:rPr>
               <w:t>)}}</w:t>
+            </w:r>
+            <w:r>
+              <w:rPr>
+                <w:rFonts w:ascii="Arial" w:hAnsi="Arial" w:cs="Arial"/>
+                <w:sz w:val="22"/>
+                <w:szCs w:val="22"/>
+              </w:rPr>
+              <w:t>{% endif %}</w:t>
             </w:r>
             <w:r>
               <w:rPr>
@@ -611,21 +569,7 @@
         <w:rPr>
           <w:rFonts w:ascii="Arial" w:hAnsi="Arial" w:cs="Arial"/>
         </w:rPr>
-        <w:t xml:space="preserve">{% </w:t>
-      </w:r>
-      <w:proofErr w:type="spellStart"/>
-      <w:r>
-        <w:rPr>
-          <w:rFonts w:ascii="Arial" w:hAnsi="Arial" w:cs="Arial"/>
-        </w:rPr>
-        <w:t>endfor</w:t>
-      </w:r>
-      <w:proofErr w:type="spellEnd"/>
-      <w:r>
-        <w:rPr>
-          <w:rFonts w:ascii="Arial" w:hAnsi="Arial" w:cs="Arial"/>
-        </w:rPr>
-        <w:t xml:space="preserve"> %}</w:t>
+        <w:t>{% endfor %}</w:t>
       </w:r>
     </w:p>
     <w:p>

</xml_diff>

<commit_message>
Assorted fixes and tweaks
</commit_message>
<xml_diff>
--- a/docassemble/StalkingNoContactOrderRequest/data/templates/others_protected_addendum.docx
+++ b/docassemble/StalkingNoContactOrderRequest/data/templates/others_protected_addendum.docx
@@ -1,6 +1,6 @@
 
 <file path=word/document.xml><?xml version="1.0" encoding="utf-8"?>
-<w:document xmlns:wpc="http://schemas.microsoft.com/office/word/2010/wordprocessingCanvas" xmlns:cx="http://schemas.microsoft.com/office/drawing/2014/chartex" xmlns:cx1="http://schemas.microsoft.com/office/drawing/2015/9/8/chartex" xmlns:cx2="http://schemas.microsoft.com/office/drawing/2015/10/21/chartex" xmlns:cx3="http://schemas.microsoft.com/office/drawing/2016/5/9/chartex" xmlns:cx4="http://schemas.microsoft.com/office/drawing/2016/5/10/chartex" xmlns:cx5="http://schemas.microsoft.com/office/drawing/2016/5/11/chartex" xmlns:cx6="http://schemas.microsoft.com/office/drawing/2016/5/12/chartex" xmlns:cx7="http://schemas.microsoft.com/office/drawing/2016/5/13/chartex" xmlns:cx8="http://schemas.microsoft.com/office/drawing/2016/5/14/chartex" xmlns:mc="http://schemas.openxmlformats.org/markup-compatibility/2006" xmlns:aink="http://schemas.microsoft.com/office/drawing/2016/ink" xmlns:am3d="http://schemas.microsoft.com/office/drawing/2017/model3d" xmlns:o="urn:schemas-microsoft-com:office:office" xmlns:oel="http://schemas.microsoft.com/office/2019/extlst" xmlns:r="http://schemas.openxmlformats.org/officeDocument/2006/relationships" xmlns:m="http://schemas.openxmlformats.org/officeDocument/2006/math" xmlns:v="urn:schemas-microsoft-com:vml" xmlns:wp14="http://schemas.microsoft.com/office/word/2010/wordprocessingDrawing" xmlns:wp="http://schemas.openxmlformats.org/drawingml/2006/wordprocessingDrawing" xmlns:w10="urn:schemas-microsoft-com:office:word" xmlns:w="http://schemas.openxmlformats.org/wordprocessingml/2006/main" xmlns:w14="http://schemas.microsoft.com/office/word/2010/wordml" xmlns:w15="http://schemas.microsoft.com/office/word/2012/wordml" xmlns:w16cex="http://schemas.microsoft.com/office/word/2018/wordml/cex" xmlns:w16cid="http://schemas.microsoft.com/office/word/2016/wordml/cid" xmlns:w16="http://schemas.microsoft.com/office/word/2018/wordml" xmlns:w16du="http://schemas.microsoft.com/office/word/2023/wordml/word16du" xmlns:w16sdtdh="http://schemas.microsoft.com/office/word/2020/wordml/sdtdatahash" xmlns:w16se="http://schemas.microsoft.com/office/word/2015/wordml/symex" xmlns:wpg="http://schemas.microsoft.com/office/word/2010/wordprocessingGroup" xmlns:wpi="http://schemas.microsoft.com/office/word/2010/wordprocessingInk" xmlns:wne="http://schemas.microsoft.com/office/word/2006/wordml" xmlns:wps="http://schemas.microsoft.com/office/word/2010/wordprocessingShape" mc:Ignorable="w14 w15 w16se w16cid w16 w16cex w16sdtdh w16du wp14">
+<w:document xmlns:wpc="http://schemas.microsoft.com/office/word/2010/wordprocessingCanvas" xmlns:cx="http://schemas.microsoft.com/office/drawing/2014/chartex" xmlns:cx1="http://schemas.microsoft.com/office/drawing/2015/9/8/chartex" xmlns:cx2="http://schemas.microsoft.com/office/drawing/2015/10/21/chartex" xmlns:cx3="http://schemas.microsoft.com/office/drawing/2016/5/9/chartex" xmlns:cx4="http://schemas.microsoft.com/office/drawing/2016/5/10/chartex" xmlns:cx5="http://schemas.microsoft.com/office/drawing/2016/5/11/chartex" xmlns:cx6="http://schemas.microsoft.com/office/drawing/2016/5/12/chartex" xmlns:cx7="http://schemas.microsoft.com/office/drawing/2016/5/13/chartex" xmlns:cx8="http://schemas.microsoft.com/office/drawing/2016/5/14/chartex" xmlns:mc="http://schemas.openxmlformats.org/markup-compatibility/2006" xmlns:aink="http://schemas.microsoft.com/office/drawing/2016/ink" xmlns:am3d="http://schemas.microsoft.com/office/drawing/2017/model3d" xmlns:o="urn:schemas-microsoft-com:office:office" xmlns:oel="http://schemas.microsoft.com/office/2019/extlst" xmlns:r="http://schemas.openxmlformats.org/officeDocument/2006/relationships" xmlns:m="http://schemas.openxmlformats.org/officeDocument/2006/math" xmlns:v="urn:schemas-microsoft-com:vml" xmlns:wp14="http://schemas.microsoft.com/office/word/2010/wordprocessingDrawing" xmlns:wp="http://schemas.openxmlformats.org/drawingml/2006/wordprocessingDrawing" xmlns:w10="urn:schemas-microsoft-com:office:word" xmlns:w="http://schemas.openxmlformats.org/wordprocessingml/2006/main" xmlns:w14="http://schemas.microsoft.com/office/word/2010/wordml" xmlns:w15="http://schemas.microsoft.com/office/word/2012/wordml" xmlns:w16cex="http://schemas.microsoft.com/office/word/2018/wordml/cex" xmlns:w16cid="http://schemas.microsoft.com/office/word/2016/wordml/cid" xmlns:w16="http://schemas.microsoft.com/office/word/2018/wordml" xmlns:w16du="http://schemas.microsoft.com/office/word/2023/wordml/word16du" xmlns:w16sdtdh="http://schemas.microsoft.com/office/word/2020/wordml/sdtdatahash" xmlns:w16sdtfl="http://schemas.microsoft.com/office/word/2024/wordml/sdtformatlock" xmlns:w16se="http://schemas.microsoft.com/office/word/2015/wordml/symex" xmlns:wpg="http://schemas.microsoft.com/office/word/2010/wordprocessingGroup" xmlns:wpi="http://schemas.microsoft.com/office/word/2010/wordprocessingInk" xmlns:wne="http://schemas.microsoft.com/office/word/2006/wordml" xmlns:wps="http://schemas.microsoft.com/office/word/2010/wordprocessingShape" mc:Ignorable="w14 w15 w16se w16cid w16 w16cex w16sdtdh w16sdtfl w16du wp14">
   <w:body>
     <w:p>
       <w:pPr>
@@ -434,23 +434,31 @@
                 <w:sz w:val="22"/>
                 <w:szCs w:val="22"/>
               </w:rPr>
-              <w:t>}{% el</w:t>
-            </w:r>
-            <w:r>
-              <w:rPr>
-                <w:rFonts w:ascii="Arial" w:hAnsi="Arial" w:cs="Arial"/>
-                <w:sz w:val="22"/>
-                <w:szCs w:val="22"/>
-              </w:rPr>
-              <w:t>if hide_address == False</w:t>
-            </w:r>
-            <w:r>
-              <w:rPr>
-                <w:rFonts w:ascii="Arial" w:hAnsi="Arial" w:cs="Arial"/>
-                <w:sz w:val="22"/>
-                <w:szCs w:val="22"/>
-              </w:rPr>
-              <w:t xml:space="preserve"> %}</w:t>
+              <w:t xml:space="preserve">}{% </w:t>
+            </w:r>
+            <w:r>
+              <w:rPr>
+                <w:rFonts w:ascii="Arial" w:hAnsi="Arial" w:cs="Arial"/>
+                <w:sz w:val="22"/>
+                <w:szCs w:val="22"/>
+              </w:rPr>
+              <w:t>else</w:t>
+            </w:r>
+            <w:r>
+              <w:rPr>
+                <w:rFonts w:ascii="Arial" w:hAnsi="Arial" w:cs="Arial"/>
+                <w:sz w:val="22"/>
+                <w:szCs w:val="22"/>
+              </w:rPr>
+              <w:t xml:space="preserve"> </w:t>
+            </w:r>
+            <w:r>
+              <w:rPr>
+                <w:rFonts w:ascii="Arial" w:hAnsi="Arial" w:cs="Arial"/>
+                <w:sz w:val="22"/>
+                <w:szCs w:val="22"/>
+              </w:rPr>
+              <w:t>%}</w:t>
             </w:r>
             <w:r>
               <w:rPr>
@@ -591,7 +599,7 @@
 </file>
 
 <file path=word/styles.xml><?xml version="1.0" encoding="utf-8"?>
-<w:styles xmlns:mc="http://schemas.openxmlformats.org/markup-compatibility/2006" xmlns:r="http://schemas.openxmlformats.org/officeDocument/2006/relationships" xmlns:w="http://schemas.openxmlformats.org/wordprocessingml/2006/main" xmlns:w14="http://schemas.microsoft.com/office/word/2010/wordml" xmlns:w15="http://schemas.microsoft.com/office/word/2012/wordml" xmlns:w16cex="http://schemas.microsoft.com/office/word/2018/wordml/cex" xmlns:w16cid="http://schemas.microsoft.com/office/word/2016/wordml/cid" xmlns:w16="http://schemas.microsoft.com/office/word/2018/wordml" xmlns:w16du="http://schemas.microsoft.com/office/word/2023/wordml/word16du" xmlns:w16sdtdh="http://schemas.microsoft.com/office/word/2020/wordml/sdtdatahash" xmlns:w16se="http://schemas.microsoft.com/office/word/2015/wordml/symex" mc:Ignorable="w14 w15 w16se w16cid w16 w16cex w16sdtdh w16du">
+<w:styles xmlns:mc="http://schemas.openxmlformats.org/markup-compatibility/2006" xmlns:r="http://schemas.openxmlformats.org/officeDocument/2006/relationships" xmlns:w="http://schemas.openxmlformats.org/wordprocessingml/2006/main" xmlns:w14="http://schemas.microsoft.com/office/word/2010/wordml" xmlns:w15="http://schemas.microsoft.com/office/word/2012/wordml" xmlns:w16cex="http://schemas.microsoft.com/office/word/2018/wordml/cex" xmlns:w16cid="http://schemas.microsoft.com/office/word/2016/wordml/cid" xmlns:w16="http://schemas.microsoft.com/office/word/2018/wordml" xmlns:w16du="http://schemas.microsoft.com/office/word/2023/wordml/word16du" xmlns:w16sdtdh="http://schemas.microsoft.com/office/word/2020/wordml/sdtdatahash" xmlns:w16sdtfl="http://schemas.microsoft.com/office/word/2024/wordml/sdtformatlock" xmlns:w16se="http://schemas.microsoft.com/office/word/2015/wordml/symex" mc:Ignorable="w14 w15 w16se w16cid w16 w16cex w16sdtdh w16sdtfl w16du">
   <w:docDefaults>
     <w:rPrDefault>
       <w:rPr>

</xml_diff>